<commit_message>
added Final Poster and Doc file
</commit_message>
<xml_diff>
--- a/project/public/Special-session-CFP-Template-(DoSCI).docx
+++ b/project/public/Special-session-CFP-Template-(DoSCI).docx
@@ -1,6 +1,6 @@
 
 <file path=word/document.xml><?xml version="1.0" encoding="utf-8"?>
-<w:document xmlns:wpc="http://schemas.microsoft.com/office/word/2010/wordprocessingCanvas" xmlns:cx="http://schemas.microsoft.com/office/drawing/2014/chartex" xmlns:cx1="http://schemas.microsoft.com/office/drawing/2015/9/8/chartex" xmlns:cx2="http://schemas.microsoft.com/office/drawing/2015/10/21/chartex" xmlns:cx3="http://schemas.microsoft.com/office/drawing/2016/5/9/chartex" xmlns:cx4="http://schemas.microsoft.com/office/drawing/2016/5/10/chartex" xmlns:cx5="http://schemas.microsoft.com/office/drawing/2016/5/11/chartex" xmlns:cx6="http://schemas.microsoft.com/office/drawing/2016/5/12/chartex" xmlns:cx7="http://schemas.microsoft.com/office/drawing/2016/5/13/chartex" xmlns:cx8="http://schemas.microsoft.com/office/drawing/2016/5/14/chartex" xmlns:mc="http://schemas.openxmlformats.org/markup-compatibility/2006" xmlns:aink="http://schemas.microsoft.com/office/drawing/2016/ink" xmlns:am3d="http://schemas.microsoft.com/office/drawing/2017/model3d" xmlns:o="urn:schemas-microsoft-com:office:office" xmlns:r="http://schemas.openxmlformats.org/officeDocument/2006/relationships" xmlns:m="http://schemas.openxmlformats.org/officeDocument/2006/math" xmlns:v="urn:schemas-microsoft-com:vml" xmlns:wp14="http://schemas.microsoft.com/office/word/2010/wordprocessingDrawing" xmlns:wp="http://schemas.openxmlformats.org/drawingml/2006/wordprocessingDrawing" xmlns:w10="urn:schemas-microsoft-com:office:word" xmlns:w="http://schemas.openxmlformats.org/wordprocessingml/2006/main" xmlns:w14="http://schemas.microsoft.com/office/word/2010/wordml" xmlns:w15="http://schemas.microsoft.com/office/word/2012/wordml" xmlns:w16cex="http://schemas.microsoft.com/office/word/2018/wordml/cex" xmlns:w16cid="http://schemas.microsoft.com/office/word/2016/wordml/cid" xmlns:w16="http://schemas.microsoft.com/office/word/2018/wordml" xmlns:w16sdtdh="http://schemas.microsoft.com/office/word/2020/wordml/sdtdatahash" xmlns:w16se="http://schemas.microsoft.com/office/word/2015/wordml/symex" xmlns:wpg="http://schemas.microsoft.com/office/word/2010/wordprocessingGroup" xmlns:wpi="http://schemas.microsoft.com/office/word/2010/wordprocessingInk" xmlns:wne="http://schemas.microsoft.com/office/word/2006/wordml" xmlns:wps="http://schemas.microsoft.com/office/word/2010/wordprocessingShape" mc:Ignorable="w14 w15 w16se w16cid w16 w16cex w16sdtdh wp14">
+<w:document xmlns:wpc="http://schemas.microsoft.com/office/word/2010/wordprocessingCanvas" xmlns:cx="http://schemas.microsoft.com/office/drawing/2014/chartex" xmlns:cx1="http://schemas.microsoft.com/office/drawing/2015/9/8/chartex" xmlns:mc="http://schemas.openxmlformats.org/markup-compatibility/2006" xmlns:o="urn:schemas-microsoft-com:office:office" xmlns:r="http://schemas.openxmlformats.org/officeDocument/2006/relationships" xmlns:m="http://schemas.openxmlformats.org/officeDocument/2006/math" xmlns:v="urn:schemas-microsoft-com:vml" xmlns:wp14="http://schemas.microsoft.com/office/word/2010/wordprocessingDrawing" xmlns:wp="http://schemas.openxmlformats.org/drawingml/2006/wordprocessingDrawing" xmlns:w10="urn:schemas-microsoft-com:office:word" xmlns:w="http://schemas.openxmlformats.org/wordprocessingml/2006/main" xmlns:w14="http://schemas.microsoft.com/office/word/2010/wordml" xmlns:w15="http://schemas.microsoft.com/office/word/2012/wordml" xmlns:w16se="http://schemas.microsoft.com/office/word/2015/wordml/symex" xmlns:wpg="http://schemas.microsoft.com/office/word/2010/wordprocessingGroup" xmlns:wpi="http://schemas.microsoft.com/office/word/2010/wordprocessingInk" xmlns:wne="http://schemas.microsoft.com/office/word/2006/wordml" xmlns:wps="http://schemas.microsoft.com/office/word/2010/wordprocessingShape" mc:Ignorable="w14 w15 w16se wp14">
   <w:body>
     <w:p>
       <w:pPr>
@@ -23,6 +23,7 @@
       <w:r>
         <w:rPr>
           <w:noProof/>
+          <w:lang w:val="en-IN" w:eastAsia="en-IN"/>
         </w:rPr>
         <w:drawing>
           <wp:anchor distT="0" distB="0" distL="114300" distR="114300" simplePos="0" relativeHeight="251660288" behindDoc="1" locked="0" layoutInCell="1" allowOverlap="1" wp14:anchorId="24F61F73" wp14:editId="0B5D533C">
@@ -92,6 +93,7 @@
       <w:r>
         <w:rPr>
           <w:noProof/>
+          <w:lang w:val="en-IN" w:eastAsia="en-IN"/>
         </w:rPr>
         <w:drawing>
           <wp:anchor distT="0" distB="0" distL="114300" distR="114300" simplePos="0" relativeHeight="251659264" behindDoc="1" locked="0" layoutInCell="1" allowOverlap="1" wp14:anchorId="059B4F58" wp14:editId="66CE4145">
@@ -161,6 +163,7 @@
       <w:r>
         <w:rPr>
           <w:noProof/>
+          <w:lang w:val="en-IN" w:eastAsia="en-IN"/>
         </w:rPr>
         <w:drawing>
           <wp:anchor distT="0" distB="0" distL="114300" distR="114300" simplePos="0" relativeHeight="251658240" behindDoc="1" locked="0" layoutInCell="1" allowOverlap="1" wp14:anchorId="60C3AAD3" wp14:editId="765A1154">
@@ -314,7 +317,7 @@
           <w:sz w:val="32"/>
           <w:szCs w:val="32"/>
         </w:rPr>
-        <w:t>2</w:t>
+        <w:t>3</w:t>
       </w:r>
     </w:p>
     <w:p>
@@ -372,7 +375,27 @@
           <w:sz w:val="24"/>
           <w:szCs w:val="24"/>
         </w:rPr>
-        <w:t>by Institute of Engineering &amp; Technology, a constituent college of Dr APJ Abdul Kalam Technical University Lucknow, India in association with University of Calabria, Italy</w:t>
+        <w:t xml:space="preserve">by Institute of Engineering &amp; Technology, a constituent college of </w:t>
+      </w:r>
+      <w:proofErr w:type="spellStart"/>
+      <w:r>
+        <w:rPr>
+          <w:b/>
+          <w:i w:val="0"/>
+          <w:sz w:val="24"/>
+          <w:szCs w:val="24"/>
+        </w:rPr>
+        <w:t>Dr</w:t>
+      </w:r>
+      <w:proofErr w:type="spellEnd"/>
+      <w:r>
+        <w:rPr>
+          <w:b/>
+          <w:i w:val="0"/>
+          <w:sz w:val="24"/>
+          <w:szCs w:val="24"/>
+        </w:rPr>
+        <w:t xml:space="preserve"> APJ Abdul Kalam Technical University Lucknow, India in association with University of Calabria, Italy</w:t>
       </w:r>
     </w:p>
     <w:p>
@@ -395,13 +418,22 @@
           <w:b/>
           <w:color w:val="000000"/>
         </w:rPr>
+        <w:t xml:space="preserve">            </w:t>
+      </w:r>
+      <w:bookmarkStart w:id="0" w:name="_GoBack"/>
+      <w:bookmarkEnd w:id="0"/>
+      <w:r>
+        <w:rPr>
+          <w:b/>
+          <w:color w:val="000000"/>
+        </w:rPr>
         <w:t>0</w:t>
       </w:r>
       <w:r>
         <w:rPr>
           <w:b/>
         </w:rPr>
-        <w:t>5</w:t>
+        <w:t>3rd</w:t>
       </w:r>
       <w:r>
         <w:rPr>
@@ -414,7 +446,7 @@
         <w:rPr>
           <w:b/>
         </w:rPr>
-        <w:t>2</w:t>
+        <w:t>3</w:t>
       </w:r>
       <w:r>
         <w:rPr>
@@ -881,17 +913,7 @@
           <w:sz w:val="22"/>
           <w:szCs w:val="22"/>
         </w:rPr>
-        <w:t>[inse</w:t>
-      </w:r>
-      <w:r>
-        <w:rPr>
-          <w:rFonts w:ascii="Candara" w:eastAsia="Candara" w:hAnsi="Candara" w:cs="Candara"/>
-          <w:b/>
-          <w:color w:val="000000"/>
-          <w:sz w:val="22"/>
-          <w:szCs w:val="22"/>
-        </w:rPr>
-        <w:t>rt special session topic]</w:t>
+        <w:t>[insert special session topic]</w:t>
       </w:r>
       <w:r>
         <w:rPr>
@@ -951,7 +973,7 @@
             <w:szCs w:val="22"/>
             <w:u w:val="single"/>
           </w:rPr>
-          <w:t>http://dosci-c</w:t>
+          <w:t>http://dosci-conf.com/pap</w:t>
         </w:r>
         <w:r>
           <w:rPr>
@@ -961,7 +983,17 @@
             <w:szCs w:val="22"/>
             <w:u w:val="single"/>
           </w:rPr>
-          <w:t>onf.com/paper_submission.html</w:t>
+          <w:t>e</w:t>
+        </w:r>
+        <w:r>
+          <w:rPr>
+            <w:rFonts w:ascii="Candara" w:eastAsia="Candara" w:hAnsi="Candara" w:cs="Candara"/>
+            <w:color w:val="0000FF"/>
+            <w:sz w:val="22"/>
+            <w:szCs w:val="22"/>
+            <w:u w:val="single"/>
+          </w:rPr>
+          <w:t>r_submission.html</w:t>
         </w:r>
       </w:hyperlink>
       <w:r>
@@ -1043,16 +1075,7 @@
           <w:sz w:val="22"/>
           <w:szCs w:val="22"/>
         </w:rPr>
-        <w:t>] at the top (above paper title) of the first pag</w:t>
-      </w:r>
-      <w:r>
-        <w:rPr>
-          <w:rFonts w:ascii="Candara" w:eastAsia="Candara" w:hAnsi="Candara" w:cs="Candara"/>
-          <w:color w:val="000000"/>
-          <w:sz w:val="22"/>
-          <w:szCs w:val="22"/>
-        </w:rPr>
-        <w:t>e of your paper.</w:t>
+        <w:t>] at the top (above paper title) of the first page of your paper.</w:t>
       </w:r>
     </w:p>
     <w:p>
@@ -1082,21 +1105,31 @@
           <w:szCs w:val="32"/>
         </w:rPr>
       </w:pPr>
-      <w:r>
+    </w:p>
+    <w:p>
+      <w:pPr>
+        <w:jc w:val="center"/>
         <w:rPr>
           <w:rFonts w:ascii="Candara" w:eastAsia="Candara" w:hAnsi="Candara" w:cs="Candara"/>
           <w:b/>
           <w:sz w:val="32"/>
           <w:szCs w:val="32"/>
         </w:rPr>
-        <w:lastRenderedPageBreak/>
+      </w:pPr>
+      <w:r>
+        <w:rPr>
+          <w:rFonts w:ascii="Candara" w:eastAsia="Candara" w:hAnsi="Candara" w:cs="Candara"/>
+          <w:b/>
+          <w:sz w:val="32"/>
+          <w:szCs w:val="32"/>
+        </w:rPr>
         <w:t>* * * * * *</w:t>
       </w:r>
     </w:p>
     <w:p/>
     <w:sectPr>
       <w:pgSz w:w="12240" w:h="15840"/>
-      <w:pgMar w:top="1440" w:right="1440" w:bottom="1440" w:left="1440" w:header="720" w:footer="720" w:gutter="0"/>
+      <w:pgMar w:top="1440" w:right="1440" w:bottom="709" w:left="1440" w:header="720" w:footer="720" w:gutter="0"/>
       <w:pgNumType w:start="1"/>
       <w:cols w:space="720"/>
     </w:sectPr>
@@ -1105,7 +1138,7 @@
 </file>
 
 <file path=word/numbering.xml><?xml version="1.0" encoding="utf-8"?>
-<w:numbering xmlns:wpc="http://schemas.microsoft.com/office/word/2010/wordprocessingCanvas" xmlns:cx="http://schemas.microsoft.com/office/drawing/2014/chartex" xmlns:cx1="http://schemas.microsoft.com/office/drawing/2015/9/8/chartex" xmlns:cx2="http://schemas.microsoft.com/office/drawing/2015/10/21/chartex" xmlns:cx3="http://schemas.microsoft.com/office/drawing/2016/5/9/chartex" xmlns:cx4="http://schemas.microsoft.com/office/drawing/2016/5/10/chartex" xmlns:cx5="http://schemas.microsoft.com/office/drawing/2016/5/11/chartex" xmlns:cx6="http://schemas.microsoft.com/office/drawing/2016/5/12/chartex" xmlns:cx7="http://schemas.microsoft.com/office/drawing/2016/5/13/chartex" xmlns:cx8="http://schemas.microsoft.com/office/drawing/2016/5/14/chartex" xmlns:mc="http://schemas.openxmlformats.org/markup-compatibility/2006" xmlns:aink="http://schemas.microsoft.com/office/drawing/2016/ink" xmlns:am3d="http://schemas.microsoft.com/office/drawing/2017/model3d" xmlns:o="urn:schemas-microsoft-com:office:office" xmlns:r="http://schemas.openxmlformats.org/officeDocument/2006/relationships" xmlns:m="http://schemas.openxmlformats.org/officeDocument/2006/math" xmlns:v="urn:schemas-microsoft-com:vml" xmlns:wp14="http://schemas.microsoft.com/office/word/2010/wordprocessingDrawing" xmlns:wp="http://schemas.openxmlformats.org/drawingml/2006/wordprocessingDrawing" xmlns:w10="urn:schemas-microsoft-com:office:word" xmlns:w="http://schemas.openxmlformats.org/wordprocessingml/2006/main" xmlns:w14="http://schemas.microsoft.com/office/word/2010/wordml" xmlns:w15="http://schemas.microsoft.com/office/word/2012/wordml" xmlns:w16cex="http://schemas.microsoft.com/office/word/2018/wordml/cex" xmlns:w16cid="http://schemas.microsoft.com/office/word/2016/wordml/cid" xmlns:w16="http://schemas.microsoft.com/office/word/2018/wordml" xmlns:w16sdtdh="http://schemas.microsoft.com/office/word/2020/wordml/sdtdatahash" xmlns:w16se="http://schemas.microsoft.com/office/word/2015/wordml/symex" xmlns:wpg="http://schemas.microsoft.com/office/word/2010/wordprocessingGroup" xmlns:wpi="http://schemas.microsoft.com/office/word/2010/wordprocessingInk" xmlns:wne="http://schemas.microsoft.com/office/word/2006/wordml" xmlns:wps="http://schemas.microsoft.com/office/word/2010/wordprocessingShape" mc:Ignorable="w14 w15 w16se w16cid w16 w16cex w16sdtdh wp14">
+<w:numbering xmlns:wpc="http://schemas.microsoft.com/office/word/2010/wordprocessingCanvas" xmlns:cx="http://schemas.microsoft.com/office/drawing/2014/chartex" xmlns:cx1="http://schemas.microsoft.com/office/drawing/2015/9/8/chartex" xmlns:mc="http://schemas.openxmlformats.org/markup-compatibility/2006" xmlns:o="urn:schemas-microsoft-com:office:office" xmlns:r="http://schemas.openxmlformats.org/officeDocument/2006/relationships" xmlns:m="http://schemas.openxmlformats.org/officeDocument/2006/math" xmlns:v="urn:schemas-microsoft-com:vml" xmlns:wp14="http://schemas.microsoft.com/office/word/2010/wordprocessingDrawing" xmlns:wp="http://schemas.openxmlformats.org/drawingml/2006/wordprocessingDrawing" xmlns:w10="urn:schemas-microsoft-com:office:word" xmlns:w="http://schemas.openxmlformats.org/wordprocessingml/2006/main" xmlns:w14="http://schemas.microsoft.com/office/word/2010/wordml" xmlns:w15="http://schemas.microsoft.com/office/word/2012/wordml" xmlns:w16se="http://schemas.microsoft.com/office/word/2015/wordml/symex" xmlns:wpg="http://schemas.microsoft.com/office/word/2010/wordprocessingGroup" xmlns:wpi="http://schemas.microsoft.com/office/word/2010/wordprocessingInk" xmlns:wne="http://schemas.microsoft.com/office/word/2006/wordml" xmlns:wps="http://schemas.microsoft.com/office/word/2010/wordprocessingShape" mc:Ignorable="w14 w15 w16se wp14">
   <w:abstractNum w:abstractNumId="0" w15:restartNumberingAfterBreak="0">
     <w:nsid w:val="1F1E0956"/>
     <w:multiLevelType w:val="multilevel"/>
@@ -1226,7 +1259,7 @@
 </file>
 
 <file path=word/styles.xml><?xml version="1.0" encoding="utf-8"?>
-<w:styles xmlns:mc="http://schemas.openxmlformats.org/markup-compatibility/2006" xmlns:r="http://schemas.openxmlformats.org/officeDocument/2006/relationships" xmlns:w="http://schemas.openxmlformats.org/wordprocessingml/2006/main" xmlns:w14="http://schemas.microsoft.com/office/word/2010/wordml" xmlns:w15="http://schemas.microsoft.com/office/word/2012/wordml" xmlns:w16cex="http://schemas.microsoft.com/office/word/2018/wordml/cex" xmlns:w16cid="http://schemas.microsoft.com/office/word/2016/wordml/cid" xmlns:w16="http://schemas.microsoft.com/office/word/2018/wordml" xmlns:w16sdtdh="http://schemas.microsoft.com/office/word/2020/wordml/sdtdatahash" xmlns:w16se="http://schemas.microsoft.com/office/word/2015/wordml/symex" mc:Ignorable="w14 w15 w16se w16cid w16 w16cex w16sdtdh">
+<w:styles xmlns:mc="http://schemas.openxmlformats.org/markup-compatibility/2006" xmlns:r="http://schemas.openxmlformats.org/officeDocument/2006/relationships" xmlns:w="http://schemas.openxmlformats.org/wordprocessingml/2006/main" xmlns:w14="http://schemas.microsoft.com/office/word/2010/wordml" xmlns:w15="http://schemas.microsoft.com/office/word/2012/wordml" xmlns:w16se="http://schemas.microsoft.com/office/word/2015/wordml/symex" mc:Ignorable="w14 w15 w16se">
   <w:docDefaults>
     <w:rPrDefault>
       <w:rPr>
@@ -1238,7 +1271,7 @@
     </w:rPrDefault>
     <w:pPrDefault/>
   </w:docDefaults>
-  <w:latentStyles w:defLockedState="0" w:defUIPriority="99" w:defSemiHidden="0" w:defUnhideWhenUsed="0" w:defQFormat="0" w:count="376">
+  <w:latentStyles w:defLockedState="0" w:defUIPriority="99" w:defSemiHidden="0" w:defUnhideWhenUsed="0" w:defQFormat="0" w:count="371">
     <w:lsdException w:name="Normal" w:uiPriority="0" w:qFormat="1"/>
     <w:lsdException w:name="heading 1" w:uiPriority="9" w:qFormat="1"/>
     <w:lsdException w:name="heading 2" w:semiHidden="1" w:uiPriority="9" w:unhideWhenUsed="1" w:qFormat="1"/>
@@ -1610,11 +1643,6 @@
     <w:lsdException w:name="List Table 5 Dark Accent 6" w:uiPriority="50"/>
     <w:lsdException w:name="List Table 6 Colorful Accent 6" w:uiPriority="51"/>
     <w:lsdException w:name="List Table 7 Colorful Accent 6" w:uiPriority="52"/>
-    <w:lsdException w:name="Mention" w:semiHidden="1" w:unhideWhenUsed="1"/>
-    <w:lsdException w:name="Smart Hyperlink" w:semiHidden="1" w:unhideWhenUsed="1"/>
-    <w:lsdException w:name="Hashtag" w:semiHidden="1" w:unhideWhenUsed="1"/>
-    <w:lsdException w:name="Unresolved Mention" w:semiHidden="1" w:unhideWhenUsed="1"/>
-    <w:lsdException w:name="Smart Link" w:semiHidden="1" w:unhideWhenUsed="1"/>
   </w:latentStyles>
   <w:style w:type="paragraph" w:default="1" w:styleId="Normal">
     <w:name w:val="Normal"/>

</xml_diff>